<commit_message>
Fix 6 citation entries, add Figure 3 ref, replace Dziwirek2019
Bibliography fixes (submission/references.bib):
- Hill2022: correct DOI (glossa.6557, not glossa.5791)
- IrvineGunner2018: @incollection→@article, correct title/journal/DOI
- Potsdam2010: correct title (VSO imperatives), editors, publisher, DOI
- Bloch2006: @article→@incollection, correct chapter in vom Bruck & Bodenhorn
- Traugott1993: correct to Hopper & Traugott, Grammaticalization (CUP)
- Traugott2003: correct to Traugott & Trousdale 2013, Constructionalization (OUP)

main.tex:
- Replace unverifiable Dziwirek2019 citation with BrownFord1961
- Add Figure 3 cross-reference in CHILDES results discussion

Co-Authored-By: Claude Opus 4.6 <noreply@anthropic.com>
</commit_message>
<xml_diff>
--- a/submission/English_kinship_terms_taboo_to_syntax_anon.docx
+++ b/submission/English_kinship_terms_taboo_to_syntax_anon.docx
@@ -12268,7 +12268,7 @@
           <w:rFonts w:ascii="Times New Roman" w:hAnsi="Times New Roman"/>
           <w:sz w:val="24"/>
         </w:rPr>
-        <w:t xml:space="preserve">Two patterns emerge. First, parent terms aren’t merely more frequent overall – they are</w:t>
+        <w:t>Two patterns emerge from the per-term data (Figure 3). First, parent terms aren’t merely more frequent overall – they are</w:t>
       </w:r>
       <w:r>
         <w:rPr>
@@ -19070,130 +19070,6 @@
 
 <file path=word/comments.xml><?xml version="1.0" encoding="utf-8"?>
 <w:comments xmlns:w="http://schemas.openxmlformats.org/wordprocessingml/2006/main" xmlns:m="http://schemas.openxmlformats.org/officeDocument/2006/math" xmlns:r="http://schemas.openxmlformats.org/officeDocument/2006/relationships" xmlns:o="urn:schemas-microsoft-com:office:office" xmlns:v="urn:schemas-microsoft-com:vml" xmlns:w10="urn:schemas-microsoft-com:office:word" xmlns:a="http://schemas.openxmlformats.org/drawingml/2006/main" xmlns:pic="http://schemas.openxmlformats.org/drawingml/2006/picture" xmlns:wp="http://schemas.openxmlformats.org/drawingml/2006/wordprocessingDrawing"/>
-</file>
-
-<file path=word/endnotes.xml><?xml version="1.0" encoding="utf-8"?>
-<w:endnotes xmlns:w="http://schemas.openxmlformats.org/wordprocessingml/2006/main">
-  <w:endnote w:id="-1" w:type="continuationSeparator">
-    <w:p>
-      <w:r>
-        <w:continuationSeparator/>
-      </w:r>
-    </w:p>
-  </w:endnote>
-  <w:endnote w:id="0" w:type="separator">
-    <w:p>
-      <w:r>
-        <w:separator/>
-      </w:r>
-    </w:p>
-  </w:endnote>
-  <w:endnote w:id="9">
-    <w:p>
-      <w:pPr>
-        <w:pStyle w:val="EndnoteText"/>
-      </w:pPr>
-      <w:r>
-        <w:rPr>
-          <w:rStyle w:val="EndnoteReference"/>
-        </w:rPr>
-        <w:endnoteRef/>
-      </w:r>
-      <w:r>
-        <w:t xml:space="preserve"> </w:t>
-      </w:r>
-      <w:r>
-        <w:t xml:space="preserve">Disney, 1998.</w:t>
-      </w:r>
-    </w:p>
-  </w:endnote>
-  <w:endnote w:id="11">
-    <w:p>
-      <w:pPr>
-        <w:pStyle w:val="EndnoteText"/>
-      </w:pPr>
-      <w:r>
-        <w:rPr>
-          <w:rStyle w:val="EndnoteReference"/>
-        </w:rPr>
-        <w:endnoteRef/>
-      </w:r>
-      <w:r>
-        <w:t xml:space="preserve"> </w:t>
-      </w:r>
-      <w:r>
-        <w:t xml:space="preserve">Vocative NPs exclude most determinatives; for kinship terms, bare use is standard. See Section </w:t>
-      </w:r>
-      <w:hyperlink w:anchor="sec:syntax">
-        <w:r>
-          <w:rPr>
-            <w:rStyle w:val="Hyperlink"/>
-          </w:rPr>
-          <w:t xml:space="preserve">3</w:t>
-        </w:r>
-      </w:hyperlink>
-      <w:r>
-        <w:t xml:space="preserve"> </w:t>
-      </w:r>
-      <w:r>
-        <w:t xml:space="preserve">for the full distributional picture.</w:t>
-      </w:r>
-    </w:p>
-  </w:endnote>
-  <w:endnote w:id="18">
-    <w:p>
-      <w:pPr>
-        <w:pStyle w:val="EndnoteText"/>
-      </w:pPr>
-      <w:r>
-        <w:rPr>
-          <w:rStyle w:val="EndnoteReference"/>
-        </w:rPr>
-        <w:endnoteRef/>
-      </w:r>
-      <w:r>
-        <w:t xml:space="preserve"> </w:t>
-      </w:r>
-      <w:r>
-        <w:t xml:space="preserve">The English norm is weaker than ritual taboos like hlonipha; I retain</w:t>
-      </w:r>
-      <w:r>
-        <w:t xml:space="preserve"> </w:t>
-      </w:r>
-      <w:r>
-        <w:rPr>
-          <w:smallCaps/>
-        </w:rPr>
-        <w:t xml:space="preserve">taboo</w:t>
-      </w:r>
-      <w:r>
-        <w:t xml:space="preserve"> </w:t>
-      </w:r>
-      <w:r>
-        <w:t xml:space="preserve">because violation triggers correction and affective discomfort beyond mere preference, but the mechanism proposed here requires only consistent prohibition, not ritual sanction.</w:t>
-      </w:r>
-    </w:p>
-  </w:endnote>
-  <w:endnote w:id="22">
-    <w:p>
-      <w:pPr>
-        <w:pStyle w:val="EndnoteText"/>
-      </w:pPr>
-      <w:r>
-        <w:rPr>
-          <w:rStyle w:val="EndnoteReference"/>
-        </w:rPr>
-        <w:endnoteRef/>
-      </w:r>
-      <w:r>
-        <w:t xml:space="preserve"> </w:t>
-      </w:r>
-      <w:r>
-        <w:t xml:space="preserve">[URL removed for anonymous review]</w:t>
-      </w:r>
-    </w:p>
-  </w:endnote>
-</w:endnotes>
 </file>
 
 <file path=word/footnotes.xml><?xml version="1.0" encoding="utf-8"?>

</xml_diff>